<commit_message>
Review of ES6 is going on
</commit_message>
<xml_diff>
--- a/2.es6-typescript/6.destructuring/ES6 JavaScript & TypeScript - 6 - Destructuring.docx
+++ b/2.es6-typescript/6.destructuring/ES6 JavaScript & TypeScript - 6 - Destructuring.docx
@@ -2401,8 +2401,6 @@
         </w:rPr>
         <w:t xml:space="preserve"> </w:t>
       </w:r>
-      <w:bookmarkStart w:id="0" w:name="_GoBack"/>
-      <w:bookmarkEnd w:id="0"/>
       <w:r>
         <w:rPr>
           <w:i/>
@@ -5561,11 +5559,15 @@
         <w:ind w:left="-5"/>
       </w:pPr>
       <w:r>
+        <w:rPr>
+          <w:highlight w:val="yellow"/>
+        </w:rPr>
         <w:t xml:space="preserve">Now we can define the function parameter list as an </w:t>
       </w:r>
       <w:r>
         <w:rPr>
           <w:i/>
+          <w:highlight w:val="yellow"/>
         </w:rPr>
         <w:t xml:space="preserve">object </w:t>
       </w:r>
@@ -5573,6 +5575,7 @@
       <w:r>
         <w:rPr>
           <w:i/>
+          <w:highlight w:val="yellow"/>
         </w:rPr>
         <w:t>destructure</w:t>
       </w:r>
@@ -5580,6 +5583,7 @@
       <w:r>
         <w:rPr>
           <w:i/>
+          <w:highlight w:val="yellow"/>
         </w:rPr>
         <w:t xml:space="preserve"> pattern</w:t>
       </w:r>
@@ -6252,21 +6256,29 @@
         <w:ind w:left="-5"/>
       </w:pPr>
       <w:r>
+        <w:rPr>
+          <w:highlight w:val="yellow"/>
+        </w:rPr>
         <w:t xml:space="preserve">Notice that in the function body above we can refer to </w:t>
       </w:r>
       <w:r>
         <w:rPr>
           <w:color w:val="B12146"/>
+          <w:highlight w:val="yellow"/>
         </w:rPr>
         <w:t>x</w:t>
       </w:r>
       <w:r>
+        <w:rPr>
+          <w:highlight w:val="yellow"/>
+        </w:rPr>
         <w:t xml:space="preserve"> directly, we don’t have to refer to it through an object property like </w:t>
       </w:r>
       <w:proofErr w:type="spellStart"/>
       <w:r>
         <w:rPr>
           <w:color w:val="B12146"/>
+          <w:highlight w:val="yellow"/>
         </w:rPr>
         <w:t>options.x</w:t>
       </w:r>
@@ -6281,15 +6293,27 @@
         <w:ind w:left="-5"/>
       </w:pPr>
       <w:r>
+        <w:rPr>
+          <w:highlight w:val="yellow"/>
+        </w:rPr>
         <w:t xml:space="preserve">In addition to that when using </w:t>
       </w:r>
       <w:proofErr w:type="spellStart"/>
       <w:r>
+        <w:rPr>
+          <w:highlight w:val="yellow"/>
+        </w:rPr>
         <w:t>destructured</w:t>
       </w:r>
       <w:proofErr w:type="spellEnd"/>
       <w:r>
-        <w:t xml:space="preserve"> function parameters we can also provide default values, like so:</w:t>
+        <w:rPr>
+          <w:highlight w:val="yellow"/>
+        </w:rPr>
+        <w:t xml:space="preserve"> function parameters we can also provide default values</w:t>
+      </w:r>
+      <w:r>
+        <w:t>, like so:</w:t>
       </w:r>
     </w:p>
     <w:p>
@@ -6938,7 +6962,12 @@
       </w:r>
       <w:proofErr w:type="gramEnd"/>
       <w:r>
-        <w:t xml:space="preserve"> syntax for providing optional parameters to functions, including giving them default values if none are provided.</w:t>
+        <w:t xml:space="preserve"> syntax for providing optional parameters to functions, including giving them default value</w:t>
+      </w:r>
+      <w:bookmarkStart w:id="0" w:name="_GoBack"/>
+      <w:bookmarkEnd w:id="0"/>
+      <w:r>
+        <w:t>s if none are provided.</w:t>
       </w:r>
     </w:p>
     <w:p>

</xml_diff>